<commit_message>
Revert update sys guide
</commit_message>
<xml_diff>
--- a/documentation/Audio Tactile Map Prototype_System Guide_v0.4.0.docx
+++ b/documentation/Audio Tactile Map Prototype_System Guide_v0.4.0.docx
@@ -62,24 +62,18 @@
       <w:pPr>
         <w:jc w:val="both"/>
       </w:pPr>
-      <w:r>
-        <w:t>Git</w:t>
-      </w:r>
+    </w:p>
+    <w:p>
+      <w:pPr>
+        <w:jc w:val="both"/>
+      </w:pPr>
+    </w:p>
+    <w:p>
+      <w:pPr>
+        <w:jc w:val="both"/>
+      </w:pPr>
       <w:bookmarkStart w:id="0" w:name="_GoBack"/>
       <w:bookmarkEnd w:id="0"/>
-      <w:r>
-        <w:t xml:space="preserve"> test</w:t>
-      </w:r>
-    </w:p>
-    <w:p>
-      <w:pPr>
-        <w:jc w:val="both"/>
-      </w:pPr>
-    </w:p>
-    <w:p>
-      <w:pPr>
-        <w:jc w:val="both"/>
-      </w:pPr>
     </w:p>
     <w:p>
       <w:pPr>
@@ -137,12 +131,6 @@
     </w:p>
     <w:sdt>
       <w:sdtPr>
-        <w:rPr>
-          <w:rFonts w:asciiTheme="minorHAnsi" w:eastAsiaTheme="minorEastAsia" w:hAnsiTheme="minorHAnsi" w:cstheme="minorBidi"/>
-          <w:color w:val="auto"/>
-          <w:sz w:val="22"/>
-          <w:szCs w:val="22"/>
-        </w:rPr>
         <w:id w:val="-637565157"/>
         <w:docPartObj>
           <w:docPartGallery w:val="Table of Contents"/>
@@ -151,9 +139,13 @@
       </w:sdtPr>
       <w:sdtEndPr>
         <w:rPr>
+          <w:rFonts w:asciiTheme="minorHAnsi" w:eastAsiaTheme="minorEastAsia" w:hAnsiTheme="minorHAnsi" w:cstheme="minorBidi"/>
           <w:b/>
           <w:bCs/>
           <w:noProof/>
+          <w:color w:val="auto"/>
+          <w:sz w:val="22"/>
+          <w:szCs w:val="22"/>
         </w:rPr>
       </w:sdtEndPr>
       <w:sdtContent>
@@ -2300,13 +2292,31 @@
         <w:jc w:val="both"/>
       </w:pPr>
       <w:r>
-        <w:t>An image of the currently loaded map is shown in the main application GUI panel</w:t>
+        <w:t>A</w:t>
+      </w:r>
+      <w:r>
+        <w:t>n image of the currently loaded map</w:t>
+      </w:r>
+      <w:r>
+        <w:t xml:space="preserve"> is shown in the main application GUI panel</w:t>
       </w:r>
       <w:r>
         <w:t xml:space="preserve">. </w:t>
       </w:r>
       <w:r>
-        <w:t xml:space="preserve">The example map shown in fig xxx is of the campus of De Montfort University in Leicester. </w:t>
+        <w:t xml:space="preserve">The example </w:t>
+      </w:r>
+      <w:r>
+        <w:t>map shown in fig xxx is</w:t>
+      </w:r>
+      <w:r>
+        <w:t xml:space="preserve"> of the campus of De</w:t>
+      </w:r>
+      <w:r>
+        <w:t xml:space="preserve"> </w:t>
+      </w:r>
+      <w:r>
+        <w:t xml:space="preserve">Montfort University in Leicester. </w:t>
       </w:r>
     </w:p>
     <w:p>
@@ -2661,7 +2671,31 @@
     </w:p>
     <w:p>
       <w:r>
-        <w:t>Users may explore a tactile paper version of a map, identifying map features using various textures and the Braille map key provided at the bottom. A suitable input device can be used to add interactivity to the paper map; the current system has been tested with two particular input devices; (</w:t>
+        <w:t xml:space="preserve">Users may explore </w:t>
+      </w:r>
+      <w:r>
+        <w:t>a</w:t>
+      </w:r>
+      <w:r>
+        <w:t xml:space="preserve"> tactile </w:t>
+      </w:r>
+      <w:r>
+        <w:t xml:space="preserve">paper version of a </w:t>
+      </w:r>
+      <w:r>
+        <w:t>map, identifying map features using various textures and the Braille map key provided at the bottom.</w:t>
+      </w:r>
+      <w:r>
+        <w:t xml:space="preserve"> A suitable input device can be used to add interactivity to the paper map; t</w:t>
+      </w:r>
+      <w:r>
+        <w:t>he</w:t>
+      </w:r>
+      <w:r>
+        <w:t xml:space="preserve"> current</w:t>
+      </w:r>
+      <w:r>
+        <w:t xml:space="preserve"> system has been tested with two particular input devices; (</w:t>
       </w:r>
       <w:proofErr w:type="spellStart"/>
       <w:r>
@@ -2675,27 +2709,31 @@
         <w:rPr>
           <w:i/>
         </w:rPr>
-        <w:t xml:space="preserve">Apple </w:t>
-      </w:r>
-      <w:proofErr w:type="spellStart"/>
+        <w:t>Apple iPad</w:t>
+      </w:r>
+      <w:r>
+        <w:t xml:space="preserve"> running the </w:t>
+      </w:r>
       <w:r>
         <w:rPr>
           <w:i/>
         </w:rPr>
-        <w:t>iPad</w:t>
-      </w:r>
-      <w:proofErr w:type="spellEnd"/>
-      <w:r>
-        <w:t xml:space="preserve"> running the </w:t>
-      </w:r>
-      <w:r>
-        <w:rPr>
-          <w:i/>
-        </w:rPr>
         <w:t>ATM Pad</w:t>
       </w:r>
       <w:r>
-        <w:t xml:space="preserve"> app (see section xxx), and (ii) a </w:t>
+        <w:t xml:space="preserve"> app (see section xxx)</w:t>
+      </w:r>
+      <w:r>
+        <w:t>,</w:t>
+      </w:r>
+      <w:r>
+        <w:t xml:space="preserve"> </w:t>
+      </w:r>
+      <w:r>
+        <w:t>and</w:t>
+      </w:r>
+      <w:r>
+        <w:t xml:space="preserve"> (ii) a </w:t>
       </w:r>
       <w:r>
         <w:rPr>
@@ -2929,672 +2967,101 @@
         <w:t>Input Sources</w:t>
       </w:r>
     </w:p>
-    <w:p>
-      <w:r>
-        <w:t xml:space="preserve">A number of </w:t>
-      </w:r>
-      <w:r>
-        <w:t xml:space="preserve">control </w:t>
-      </w:r>
-      <w:r>
-        <w:t>input s</w:t>
-      </w:r>
-      <w:r>
-        <w:t xml:space="preserve">ources may be used with the ATM and are detailed in the following sections. These are: </w:t>
-      </w:r>
-    </w:p>
-    <w:p>
-      <w:pPr>
-        <w:pStyle w:val="ListParagraph"/>
-        <w:numPr>
-          <w:ilvl w:val="0"/>
-          <w:numId w:val="23"/>
-        </w:numPr>
-      </w:pPr>
-      <w:r>
-        <w:t xml:space="preserve">Apple </w:t>
+    <w:p/>
+    <w:p>
+      <w:pPr>
+        <w:pStyle w:val="Heading2"/>
+      </w:pPr>
+      <w:r>
+        <w:t>Apple iPad</w:t>
+      </w:r>
+    </w:p>
+    <w:p>
+      <w:r>
+        <w:t xml:space="preserve">An Apple iPad can be used as an input source by installing the </w:t>
       </w:r>
       <w:proofErr w:type="spellStart"/>
       <w:r>
-        <w:t>iPad</w:t>
+        <w:t>ATMPad</w:t>
       </w:r>
       <w:proofErr w:type="spellEnd"/>
       <w:r>
-        <w:t xml:space="preserve"> tablet computer.</w:t>
-      </w:r>
-    </w:p>
-    <w:p>
-      <w:pPr>
-        <w:pStyle w:val="ListParagraph"/>
-        <w:numPr>
-          <w:ilvl w:val="0"/>
-          <w:numId w:val="23"/>
-        </w:numPr>
-      </w:pPr>
-      <w:r>
-        <w:t>Microsoft Kinect Sensor.</w:t>
-      </w:r>
-    </w:p>
-    <w:p>
-      <w:pPr>
-        <w:pStyle w:val="ListParagraph"/>
-        <w:numPr>
-          <w:ilvl w:val="0"/>
-          <w:numId w:val="23"/>
-        </w:numPr>
-      </w:pPr>
-      <w:r>
-        <w:t>Leap Motion controller</w:t>
-      </w:r>
-    </w:p>
-    <w:p>
-      <w:r>
-        <w:t xml:space="preserve">In order to provide robust selection detection with the Kinect and Leap Motion, a set of electronic buttons are used. This necessitates the use of an </w:t>
+        <w:t xml:space="preserve"> application. </w:t>
+      </w:r>
+    </w:p>
+    <w:p>
+      <w:pPr>
+        <w:pStyle w:val="Heading2"/>
+      </w:pPr>
+      <w:r>
+        <w:t xml:space="preserve">Kinect Sensor + </w:t>
       </w:r>
       <w:proofErr w:type="spellStart"/>
       <w:r>
-        <w:t>Arduino</w:t>
+        <w:t>Ubi</w:t>
       </w:r>
       <w:proofErr w:type="spellEnd"/>
       <w:r>
-        <w:t xml:space="preserve"> microcontroller as detailed in </w:t>
-      </w:r>
-      <w:r>
-        <w:fldChar w:fldCharType="begin"/>
-      </w:r>
-      <w:r>
-        <w:instrText xml:space="preserve"> REF _Ref428276841 \w \h </w:instrText>
-      </w:r>
-      <w:r>
-        <w:fldChar w:fldCharType="separate"/>
-      </w:r>
-      <w:r>
-        <w:t>4.3</w:t>
-      </w:r>
-      <w:r>
-        <w:fldChar w:fldCharType="end"/>
-      </w:r>
-      <w:r>
-        <w:t>.</w:t>
-      </w:r>
-    </w:p>
-    <w:p>
-      <w:pPr>
+        <w:t xml:space="preserve"> Displays</w:t>
+      </w:r>
+    </w:p>
+    <w:p>
+      <w:r>
+        <w:t xml:space="preserve">The </w:t>
+      </w:r>
+      <w:proofErr w:type="spellStart"/>
+      <w:r>
+        <w:t>Ubi</w:t>
+      </w:r>
+      <w:proofErr w:type="spellEnd"/>
+      <w:r>
+        <w:t xml:space="preserve"> Displays software</w:t>
+      </w:r>
+      <w:r>
+        <w:rPr>
+          <w:rStyle w:val="FootnoteReference"/>
+        </w:rPr>
+        <w:footnoteReference w:id="2"/>
+      </w:r>
+      <w:r>
+        <w:t xml:space="preserve"> turns any horizontal surface into an interactive display using a </w:t>
+      </w:r>
+      <w:r>
+        <w:rPr>
+          <w:i/>
+        </w:rPr>
+        <w:t>Microsoft Kinect</w:t>
+      </w:r>
+      <w:r>
+        <w:t xml:space="preserve"> sensor. It is used here to provide a robust interactive surface only- once a display or projector is used to calibrate the interaction space, it is removed and a tactile map can put in place.</w:t>
+      </w:r>
+    </w:p>
+    <w:p>
+      <w:r>
+        <w:t xml:space="preserve">In order to provide robust selection detection, a set of electronic buttons are used with the </w:t>
+      </w:r>
+      <w:proofErr w:type="spellStart"/>
+      <w:r>
+        <w:t>Ubi</w:t>
+      </w:r>
+      <w:proofErr w:type="spellEnd"/>
+      <w:r>
+        <w:t xml:space="preserve"> Displays setup. This necessitates the use of an Arduino microcontroller as detailed in the next section.</w:t>
+      </w:r>
+    </w:p>
+    <w:p>
+      <w:pPr>
+        <w:pStyle w:val="Heading2"/>
         <w:jc w:val="both"/>
-        <w:rPr>
-          <w:i/>
-        </w:rPr>
-      </w:pPr>
-      <w:r>
-        <w:rPr>
-          <w:i/>
-        </w:rPr>
-        <w:t>Please note that as of this software version, Leap Motion has been disabled</w:t>
-      </w:r>
-      <w:r>
-        <w:rPr>
-          <w:i/>
-        </w:rPr>
-        <w:t xml:space="preserve"> as a control device, but it is documented below for reference purposes.</w:t>
-      </w:r>
-    </w:p>
-    <w:p>
-      <w:pPr>
-        <w:pStyle w:val="Heading2"/>
-      </w:pPr>
-      <w:r>
-        <w:t>Apple iPad</w:t>
-      </w:r>
-    </w:p>
-    <w:p>
-      <w:r>
-        <w:t xml:space="preserve">An Apple iPad can be used as an input source by installing the </w:t>
-      </w:r>
-      <w:proofErr w:type="spellStart"/>
-      <w:r>
-        <w:t>ATMPad</w:t>
-      </w:r>
-      <w:proofErr w:type="spellEnd"/>
-      <w:r>
-        <w:t xml:space="preserve"> application. </w:t>
-      </w:r>
-      <w:r>
-        <w:t>This must be provided with the IP address and port number of the computer running the ATM program.</w:t>
-      </w:r>
-    </w:p>
-    <w:p>
-      <w:pPr>
-        <w:pStyle w:val="Heading2"/>
-      </w:pPr>
-      <w:r>
-        <w:t xml:space="preserve">Kinect Sensor + </w:t>
-      </w:r>
-      <w:proofErr w:type="spellStart"/>
-      <w:r>
-        <w:t>Ubi</w:t>
-      </w:r>
-      <w:proofErr w:type="spellEnd"/>
-      <w:r>
-        <w:t xml:space="preserve"> Displays</w:t>
-      </w:r>
-    </w:p>
-    <w:p>
-      <w:r>
-        <w:t xml:space="preserve">The </w:t>
-      </w:r>
-      <w:proofErr w:type="spellStart"/>
-      <w:r>
-        <w:t>Ubi</w:t>
-      </w:r>
-      <w:proofErr w:type="spellEnd"/>
-      <w:r>
-        <w:t xml:space="preserve"> Displays software</w:t>
-      </w:r>
-      <w:r>
-        <w:rPr>
-          <w:rStyle w:val="FootnoteReference"/>
-        </w:rPr>
-        <w:footnoteReference w:id="2"/>
-      </w:r>
-      <w:r>
-        <w:t xml:space="preserve"> turns any horizontal surface into an interactive display using a </w:t>
-      </w:r>
-      <w:r>
-        <w:rPr>
-          <w:i/>
-        </w:rPr>
-        <w:t>Microsoft Kinect</w:t>
-      </w:r>
-      <w:r>
-        <w:t xml:space="preserve"> sensor. It is used here to provide a robust interactive surface only- a display or projector is used to calibrate the interaction space, </w:t>
-      </w:r>
-      <w:r>
-        <w:t xml:space="preserve">but </w:t>
-      </w:r>
-      <w:r>
-        <w:t xml:space="preserve">it </w:t>
-      </w:r>
-      <w:r>
-        <w:t>can be</w:t>
-      </w:r>
-      <w:r>
-        <w:t xml:space="preserve"> re</w:t>
-      </w:r>
-      <w:r>
-        <w:t>placed</w:t>
-      </w:r>
-      <w:r>
-        <w:t xml:space="preserve"> </w:t>
-      </w:r>
-      <w:r>
-        <w:t>with</w:t>
-      </w:r>
-      <w:r>
-        <w:t xml:space="preserve"> a tactile map</w:t>
-      </w:r>
-      <w:r>
-        <w:t xml:space="preserve"> after setup (fig xxx)</w:t>
-      </w:r>
-      <w:r>
-        <w:t>.</w:t>
-      </w:r>
-    </w:p>
-    <w:p>
-      <w:r>
-        <w:t>The system overview is shown in figure xxx.</w:t>
-      </w:r>
-    </w:p>
-    <w:p>
-      <w:pPr>
-        <w:pStyle w:val="Heading3"/>
-      </w:pPr>
-      <w:r>
-        <w:t>Dependencies</w:t>
-      </w:r>
-    </w:p>
-    <w:p>
-      <w:r>
-        <w:t>GIT</w:t>
-      </w:r>
-    </w:p>
-    <w:p/>
-    <w:p>
-      <w:r>
-        <w:t>node.js</w:t>
-      </w:r>
-    </w:p>
-    <w:p>
-      <w:r>
-        <w:t>socket.io</w:t>
-      </w:r>
-    </w:p>
-    <w:p/>
-    <w:p>
-      <w:proofErr w:type="spellStart"/>
-      <w:proofErr w:type="gramStart"/>
-      <w:r>
-        <w:t>osc</w:t>
-      </w:r>
-      <w:proofErr w:type="spellEnd"/>
-      <w:r>
-        <w:t>-web</w:t>
-      </w:r>
-      <w:proofErr w:type="gramEnd"/>
-    </w:p>
-    <w:p/>
-    <w:p>
-      <w:r>
-        <w:t xml:space="preserve">Download and install </w:t>
-      </w:r>
-      <w:proofErr w:type="spellStart"/>
-      <w:r>
-        <w:t>nodejs</w:t>
-      </w:r>
-      <w:proofErr w:type="spellEnd"/>
-      <w:r>
-        <w:t xml:space="preserve"> from</w:t>
-      </w:r>
-      <w:r>
-        <w:rPr>
-          <w:rStyle w:val="apple-converted-space"/>
-          <w:rFonts w:ascii="Helvetica" w:eastAsiaTheme="majorEastAsia" w:hAnsi="Helvetica"/>
-          <w:color w:val="333333"/>
-        </w:rPr>
-        <w:t> </w:t>
-      </w:r>
-      <w:hyperlink r:id="rId16" w:history="1">
-        <w:r>
-          <w:rPr>
-            <w:rStyle w:val="Hyperlink"/>
-            <w:rFonts w:ascii="Helvetica" w:eastAsiaTheme="majorEastAsia" w:hAnsi="Helvetica"/>
-            <w:color w:val="4078C0"/>
-          </w:rPr>
-          <w:t>http://nodejs.org</w:t>
-        </w:r>
-      </w:hyperlink>
-      <w:r>
-        <w:t>, then:</w:t>
-      </w:r>
-    </w:p>
-    <w:p>
-      <w:pPr>
-        <w:rPr>
-          <w:rFonts w:ascii="Arial" w:hAnsi="Arial" w:cs="Arial"/>
-          <w:b/>
-          <w:bCs/>
-          <w:color w:val="000000"/>
-          <w:sz w:val="27"/>
-          <w:szCs w:val="27"/>
-        </w:rPr>
-      </w:pPr>
-      <w:proofErr w:type="spellStart"/>
-      <w:r>
-        <w:rPr>
-          <w:rFonts w:ascii="Arial" w:hAnsi="Arial" w:cs="Arial"/>
-          <w:b/>
-          <w:bCs/>
-          <w:color w:val="000000"/>
-          <w:sz w:val="27"/>
-          <w:szCs w:val="27"/>
-        </w:rPr>
-        <w:t>Nav</w:t>
-      </w:r>
-      <w:proofErr w:type="spellEnd"/>
-      <w:r>
-        <w:rPr>
-          <w:rFonts w:ascii="Arial" w:hAnsi="Arial" w:cs="Arial"/>
-          <w:b/>
-          <w:bCs/>
-          <w:color w:val="000000"/>
-          <w:sz w:val="27"/>
-          <w:szCs w:val="27"/>
-        </w:rPr>
-        <w:t xml:space="preserve"> to </w:t>
-      </w:r>
-    </w:p>
-    <w:p>
-      <w:pPr>
-        <w:rPr>
-          <w:rFonts w:ascii="Arial" w:hAnsi="Arial" w:cs="Arial"/>
-          <w:color w:val="000000"/>
-          <w:sz w:val="27"/>
-          <w:szCs w:val="27"/>
-        </w:rPr>
-      </w:pPr>
-      <w:r>
-        <w:rPr>
-          <w:rFonts w:ascii="Arial" w:hAnsi="Arial" w:cs="Arial"/>
-          <w:b/>
-          <w:bCs/>
-          <w:color w:val="000000"/>
-          <w:sz w:val="27"/>
-          <w:szCs w:val="27"/>
-        </w:rPr>
-        <w:t>Getting the Socket.IO Server</w:t>
-      </w:r>
-    </w:p>
-    <w:p>
-      <w:pPr>
-        <w:rPr>
-          <w:rFonts w:ascii="Arial" w:hAnsi="Arial" w:cs="Arial"/>
-          <w:color w:val="404040"/>
-          <w:sz w:val="21"/>
-          <w:szCs w:val="21"/>
-        </w:rPr>
-      </w:pPr>
-      <w:r>
-        <w:rPr>
-          <w:rFonts w:ascii="Arial" w:hAnsi="Arial" w:cs="Arial"/>
-          <w:color w:val="404040"/>
-          <w:sz w:val="21"/>
-          <w:szCs w:val="21"/>
-        </w:rPr>
-        <w:t xml:space="preserve">The officially maintained Socket.IO server is written in Node.JS and available on NPM. To install Node.JS and NPM, click the </w:t>
-      </w:r>
-      <w:r>
-        <w:rPr>
-          <w:rStyle w:val="Emphasis"/>
-          <w:rFonts w:ascii="inherit" w:eastAsiaTheme="majorEastAsia" w:hAnsi="inherit" w:cs="Arial"/>
-          <w:color w:val="404040"/>
-          <w:sz w:val="21"/>
-          <w:szCs w:val="21"/>
-          <w:bdr w:val="none" w:sz="0" w:space="0" w:color="auto" w:frame="1"/>
-        </w:rPr>
-        <w:t>Install</w:t>
-      </w:r>
-      <w:r>
-        <w:rPr>
-          <w:rStyle w:val="apple-converted-space"/>
-          <w:rFonts w:ascii="Arial" w:eastAsiaTheme="majorEastAsia" w:hAnsi="Arial" w:cs="Arial"/>
-          <w:color w:val="404040"/>
-          <w:sz w:val="21"/>
-          <w:szCs w:val="21"/>
-        </w:rPr>
-        <w:t> </w:t>
-      </w:r>
-      <w:r>
-        <w:rPr>
-          <w:rFonts w:ascii="Arial" w:hAnsi="Arial" w:cs="Arial"/>
-          <w:color w:val="404040"/>
-          <w:sz w:val="21"/>
-          <w:szCs w:val="21"/>
-        </w:rPr>
-        <w:t>button on the</w:t>
-      </w:r>
-      <w:r>
-        <w:rPr>
-          <w:rStyle w:val="apple-converted-space"/>
-          <w:rFonts w:ascii="Arial" w:eastAsiaTheme="majorEastAsia" w:hAnsi="Arial" w:cs="Arial"/>
-          <w:color w:val="404040"/>
-          <w:sz w:val="21"/>
-          <w:szCs w:val="21"/>
-        </w:rPr>
-        <w:t> </w:t>
-      </w:r>
-      <w:hyperlink r:id="rId17" w:history="1">
-        <w:r>
-          <w:rPr>
-            <w:rStyle w:val="Hyperlink"/>
-            <w:rFonts w:ascii="inherit" w:eastAsiaTheme="majorEastAsia" w:hAnsi="inherit" w:cs="Arial"/>
-            <w:color w:val="000000"/>
-            <w:sz w:val="21"/>
-            <w:szCs w:val="21"/>
-            <w:bdr w:val="none" w:sz="0" w:space="0" w:color="auto" w:frame="1"/>
-          </w:rPr>
-          <w:t>Node.JS website</w:t>
-        </w:r>
-      </w:hyperlink>
-      <w:r>
-        <w:rPr>
-          <w:rFonts w:ascii="Arial" w:hAnsi="Arial" w:cs="Arial"/>
-          <w:color w:val="404040"/>
-          <w:sz w:val="21"/>
-          <w:szCs w:val="21"/>
-        </w:rPr>
-        <w:t>. Then run the following command from a prompt:</w:t>
-      </w:r>
-    </w:p>
-    <w:p>
-      <w:pPr>
-        <w:pStyle w:val="NormalWeb"/>
-        <w:shd w:val="clear" w:color="auto" w:fill="FFFFFF"/>
-        <w:spacing w:before="0" w:beforeAutospacing="0" w:after="0" w:afterAutospacing="0" w:line="315" w:lineRule="atLeast"/>
-        <w:textAlignment w:val="baseline"/>
-        <w:rPr>
-          <w:rFonts w:ascii="Arial" w:hAnsi="Arial" w:cs="Arial"/>
-          <w:color w:val="404040"/>
-          <w:sz w:val="21"/>
-          <w:szCs w:val="21"/>
-        </w:rPr>
-      </w:pPr>
-    </w:p>
-    <w:p>
-      <w:pPr>
-        <w:pStyle w:val="HTMLPreformatted"/>
-        <w:pBdr>
-          <w:left w:val="single" w:sz="48" w:space="10" w:color="D8D8D8"/>
-        </w:pBdr>
-        <w:shd w:val="clear" w:color="auto" w:fill="FFFFFF"/>
-        <w:textAlignment w:val="baseline"/>
-        <w:rPr>
-          <w:rStyle w:val="HTMLCode"/>
-          <w:rFonts w:ascii="Consolas" w:eastAsiaTheme="majorEastAsia" w:hAnsi="Consolas" w:cs="Consolas"/>
-          <w:color w:val="777777"/>
-          <w:sz w:val="18"/>
-          <w:szCs w:val="18"/>
-          <w:bdr w:val="none" w:sz="0" w:space="0" w:color="auto" w:frame="1"/>
-        </w:rPr>
-      </w:pPr>
-      <w:proofErr w:type="spellStart"/>
-      <w:proofErr w:type="gramStart"/>
-      <w:r>
-        <w:rPr>
-          <w:rStyle w:val="HTMLCode"/>
-          <w:rFonts w:ascii="Consolas" w:eastAsiaTheme="majorEastAsia" w:hAnsi="Consolas" w:cs="Consolas"/>
-          <w:color w:val="777777"/>
-          <w:sz w:val="18"/>
-          <w:szCs w:val="18"/>
-          <w:bdr w:val="none" w:sz="0" w:space="0" w:color="auto" w:frame="1"/>
-        </w:rPr>
-        <w:t>npm</w:t>
-      </w:r>
-      <w:proofErr w:type="spellEnd"/>
-      <w:proofErr w:type="gramEnd"/>
-      <w:r>
-        <w:rPr>
-          <w:rStyle w:val="HTMLCode"/>
-          <w:rFonts w:ascii="Consolas" w:eastAsiaTheme="majorEastAsia" w:hAnsi="Consolas" w:cs="Consolas"/>
-          <w:color w:val="777777"/>
-          <w:sz w:val="18"/>
-          <w:szCs w:val="18"/>
-          <w:bdr w:val="none" w:sz="0" w:space="0" w:color="auto" w:frame="1"/>
-        </w:rPr>
-        <w:t xml:space="preserve"> install socket.io</w:t>
-      </w:r>
-    </w:p>
-    <w:p>
-      <w:pPr>
-        <w:pStyle w:val="HTMLPreformatted"/>
-        <w:pBdr>
-          <w:left w:val="single" w:sz="48" w:space="10" w:color="D8D8D8"/>
-        </w:pBdr>
-        <w:shd w:val="clear" w:color="auto" w:fill="FFFFFF"/>
-        <w:textAlignment w:val="baseline"/>
-        <w:rPr>
-          <w:rStyle w:val="HTMLCode"/>
-          <w:rFonts w:ascii="Consolas" w:eastAsiaTheme="majorEastAsia" w:hAnsi="Consolas" w:cs="Consolas"/>
-          <w:color w:val="777777"/>
-          <w:sz w:val="18"/>
-          <w:szCs w:val="18"/>
-          <w:bdr w:val="none" w:sz="0" w:space="0" w:color="auto" w:frame="1"/>
-        </w:rPr>
-      </w:pPr>
-    </w:p>
-    <w:p>
-      <w:pPr>
-        <w:pStyle w:val="HTMLPreformatted"/>
-        <w:pBdr>
-          <w:left w:val="single" w:sz="48" w:space="10" w:color="D8D8D8"/>
-        </w:pBdr>
-        <w:shd w:val="clear" w:color="auto" w:fill="FFFFFF"/>
-        <w:textAlignment w:val="baseline"/>
-        <w:rPr>
-          <w:rFonts w:ascii="Courier" w:hAnsi="Courier"/>
-          <w:color w:val="404040"/>
-        </w:rPr>
-      </w:pPr>
-    </w:p>
-    <w:p>
-      <w:pPr>
-        <w:pStyle w:val="NormalWeb"/>
-        <w:spacing w:before="0" w:beforeAutospacing="0" w:after="240" w:afterAutospacing="0" w:line="384" w:lineRule="atLeast"/>
-        <w:rPr>
-          <w:rFonts w:ascii="Helvetica" w:hAnsi="Helvetica"/>
-          <w:color w:val="333333"/>
-        </w:rPr>
-      </w:pPr>
-    </w:p>
-    <w:p>
-      <w:r>
-        <w:rPr>
-          <w:rFonts w:ascii="Consolas" w:hAnsi="Consolas" w:cs="Consolas"/>
-          <w:color w:val="333333"/>
-        </w:rPr>
-        <w:t xml:space="preserve">$ </w:t>
-      </w:r>
-      <w:proofErr w:type="gramStart"/>
-      <w:r>
-        <w:rPr>
-          <w:rFonts w:ascii="Consolas" w:hAnsi="Consolas" w:cs="Consolas"/>
-          <w:color w:val="333333"/>
-        </w:rPr>
-        <w:t>git</w:t>
-      </w:r>
-      <w:proofErr w:type="gramEnd"/>
-      <w:r>
-        <w:rPr>
-          <w:rFonts w:ascii="Consolas" w:hAnsi="Consolas" w:cs="Consolas"/>
-          <w:color w:val="333333"/>
-        </w:rPr>
-        <w:t xml:space="preserve"> </w:t>
-      </w:r>
-      <w:r>
-        <w:t>clone https://github.com/automata/osc-web.git</w:t>
-      </w:r>
-    </w:p>
-    <w:p>
-      <w:pPr>
-        <w:pStyle w:val="HTMLPreformatted"/>
-        <w:shd w:val="clear" w:color="auto" w:fill="F7F7F7"/>
-        <w:rPr>
-          <w:rFonts w:ascii="Consolas" w:hAnsi="Consolas" w:cs="Consolas"/>
-          <w:color w:val="333333"/>
-        </w:rPr>
-      </w:pPr>
-    </w:p>
-    <w:p>
-      <w:pPr>
-        <w:pStyle w:val="HTMLPreformatted"/>
-        <w:shd w:val="clear" w:color="auto" w:fill="F7F7F7"/>
-        <w:rPr>
-          <w:rFonts w:ascii="Consolas" w:hAnsi="Consolas" w:cs="Consolas"/>
-          <w:color w:val="333333"/>
-        </w:rPr>
-      </w:pPr>
-      <w:r>
-        <w:rPr>
-          <w:rFonts w:ascii="Consolas" w:hAnsi="Consolas" w:cs="Consolas"/>
-          <w:color w:val="333333"/>
-        </w:rPr>
-        <w:t xml:space="preserve">$ </w:t>
-      </w:r>
-      <w:proofErr w:type="gramStart"/>
-      <w:r>
-        <w:rPr>
-          <w:rStyle w:val="pl-c1"/>
-          <w:rFonts w:ascii="Consolas" w:eastAsiaTheme="majorEastAsia" w:hAnsi="Consolas" w:cs="Consolas"/>
-          <w:color w:val="0086B3"/>
-        </w:rPr>
-        <w:t>cd</w:t>
-      </w:r>
-      <w:proofErr w:type="gramEnd"/>
-      <w:r>
-        <w:rPr>
-          <w:rFonts w:ascii="Consolas" w:hAnsi="Consolas" w:cs="Consolas"/>
-          <w:color w:val="333333"/>
-        </w:rPr>
-        <w:t xml:space="preserve"> </w:t>
-      </w:r>
-      <w:proofErr w:type="spellStart"/>
-      <w:r>
-        <w:rPr>
-          <w:rFonts w:ascii="Consolas" w:hAnsi="Consolas" w:cs="Consolas"/>
-          <w:color w:val="333333"/>
-        </w:rPr>
-        <w:t>osc</w:t>
-      </w:r>
-      <w:proofErr w:type="spellEnd"/>
-      <w:r>
-        <w:rPr>
-          <w:rFonts w:ascii="Consolas" w:hAnsi="Consolas" w:cs="Consolas"/>
-          <w:color w:val="333333"/>
-        </w:rPr>
-        <w:t>-web/</w:t>
-      </w:r>
-    </w:p>
-    <w:p>
-      <w:pPr>
-        <w:pStyle w:val="HTMLPreformatted"/>
-        <w:shd w:val="clear" w:color="auto" w:fill="F7F7F7"/>
-        <w:rPr>
-          <w:rFonts w:ascii="Consolas" w:hAnsi="Consolas" w:cs="Consolas"/>
-          <w:color w:val="333333"/>
-        </w:rPr>
-      </w:pPr>
-      <w:r>
-        <w:rPr>
-          <w:rFonts w:ascii="Consolas" w:hAnsi="Consolas" w:cs="Consolas"/>
-          <w:color w:val="333333"/>
-        </w:rPr>
-        <w:t xml:space="preserve">$ </w:t>
-      </w:r>
-      <w:proofErr w:type="spellStart"/>
-      <w:proofErr w:type="gramStart"/>
-      <w:r>
-        <w:rPr>
-          <w:rFonts w:ascii="Consolas" w:hAnsi="Consolas" w:cs="Consolas"/>
-          <w:color w:val="333333"/>
-        </w:rPr>
-        <w:t>npm</w:t>
-      </w:r>
-      <w:proofErr w:type="spellEnd"/>
-      <w:proofErr w:type="gramEnd"/>
-      <w:r>
-        <w:rPr>
-          <w:rFonts w:ascii="Consolas" w:hAnsi="Consolas" w:cs="Consolas"/>
-          <w:color w:val="333333"/>
-        </w:rPr>
-        <w:t xml:space="preserve"> install</w:t>
-      </w:r>
-    </w:p>
-    <w:p>
-      <w:pPr>
-        <w:pStyle w:val="HTMLPreformatted"/>
-        <w:shd w:val="clear" w:color="auto" w:fill="F7F7F7"/>
-        <w:rPr>
-          <w:rFonts w:ascii="Consolas" w:hAnsi="Consolas" w:cs="Consolas"/>
-          <w:color w:val="333333"/>
-        </w:rPr>
-      </w:pPr>
-    </w:p>
-    <w:p>
-      <w:pPr>
-        <w:pStyle w:val="Heading3"/>
-        <w:numPr>
-          <w:ilvl w:val="0"/>
-          <w:numId w:val="0"/>
-        </w:numPr>
-        <w:ind w:left="720"/>
+      </w:pPr>
+      <w:r>
+        <w:t>Arduino Configuration</w:t>
+      </w:r>
+      <w:bookmarkEnd w:id="7"/>
+    </w:p>
+    <w:p>
+      <w:pPr>
+        <w:jc w:val="both"/>
       </w:pPr>
       <w:r>
         <w:rPr>
@@ -3602,299 +3069,7 @@
           <w:lang w:eastAsia="en-IE"/>
         </w:rPr>
         <w:drawing>
-          <wp:inline distT="0" distB="0" distL="0" distR="0" wp14:anchorId="2AB6A256" wp14:editId="3B7E749D">
-            <wp:extent cx="5731510" cy="3006593"/>
-            <wp:effectExtent l="0" t="0" r="2540" b="3810"/>
-            <wp:docPr id="2" name="Picture 2"/>
-            <wp:cNvGraphicFramePr>
-              <a:graphicFrameLocks xmlns:a="http://schemas.openxmlformats.org/drawingml/2006/main" noChangeAspect="1"/>
-            </wp:cNvGraphicFramePr>
-            <a:graphic xmlns:a="http://schemas.openxmlformats.org/drawingml/2006/main">
-              <a:graphicData uri="http://schemas.openxmlformats.org/drawingml/2006/picture">
-                <pic:pic xmlns:pic="http://schemas.openxmlformats.org/drawingml/2006/picture">
-                  <pic:nvPicPr>
-                    <pic:cNvPr id="0" name=""/>
-                    <pic:cNvPicPr/>
-                  </pic:nvPicPr>
-                  <pic:blipFill>
-                    <a:blip r:embed="rId18"/>
-                    <a:stretch>
-                      <a:fillRect/>
-                    </a:stretch>
-                  </pic:blipFill>
-                  <pic:spPr>
-                    <a:xfrm>
-                      <a:off x="0" y="0"/>
-                      <a:ext cx="5731510" cy="3006593"/>
-                    </a:xfrm>
-                    <a:prstGeom prst="rect">
-                      <a:avLst/>
-                    </a:prstGeom>
-                  </pic:spPr>
-                </pic:pic>
-              </a:graphicData>
-            </a:graphic>
-          </wp:inline>
-        </w:drawing>
-      </w:r>
-    </w:p>
-    <w:p>
-      <w:r>
-        <w:t xml:space="preserve">Creates folder </w:t>
-      </w:r>
-      <w:proofErr w:type="spellStart"/>
-      <w:r>
-        <w:t>osc</w:t>
-      </w:r>
-      <w:proofErr w:type="spellEnd"/>
-      <w:r>
-        <w:t xml:space="preserve">-web at the current directory specified in </w:t>
-      </w:r>
-      <w:proofErr w:type="spellStart"/>
-      <w:r>
-        <w:t>cmd</w:t>
-      </w:r>
-      <w:proofErr w:type="spellEnd"/>
-      <w:r>
-        <w:t xml:space="preserve"> prompt.</w:t>
-      </w:r>
-      <w:r>
-        <w:t xml:space="preserve"> </w:t>
-      </w:r>
-    </w:p>
-    <w:p/>
-    <w:p/>
-    <w:p>
-      <w:r>
-        <w:rPr>
-          <w:noProof/>
-          <w:lang w:eastAsia="en-IE"/>
-        </w:rPr>
-        <w:lastRenderedPageBreak/>
-        <w:drawing>
-          <wp:inline distT="0" distB="0" distL="0" distR="0" wp14:anchorId="111D7116" wp14:editId="4C41BE88">
-            <wp:extent cx="3924300" cy="4371975"/>
-            <wp:effectExtent l="0" t="0" r="0" b="9525"/>
-            <wp:docPr id="6" name="Picture 6"/>
-            <wp:cNvGraphicFramePr>
-              <a:graphicFrameLocks xmlns:a="http://schemas.openxmlformats.org/drawingml/2006/main" noChangeAspect="1"/>
-            </wp:cNvGraphicFramePr>
-            <a:graphic xmlns:a="http://schemas.openxmlformats.org/drawingml/2006/main">
-              <a:graphicData uri="http://schemas.openxmlformats.org/drawingml/2006/picture">
-                <pic:pic xmlns:pic="http://schemas.openxmlformats.org/drawingml/2006/picture">
-                  <pic:nvPicPr>
-                    <pic:cNvPr id="0" name=""/>
-                    <pic:cNvPicPr/>
-                  </pic:nvPicPr>
-                  <pic:blipFill>
-                    <a:blip r:embed="rId19"/>
-                    <a:stretch>
-                      <a:fillRect/>
-                    </a:stretch>
-                  </pic:blipFill>
-                  <pic:spPr>
-                    <a:xfrm>
-                      <a:off x="0" y="0"/>
-                      <a:ext cx="3924300" cy="4371975"/>
-                    </a:xfrm>
-                    <a:prstGeom prst="rect">
-                      <a:avLst/>
-                    </a:prstGeom>
-                  </pic:spPr>
-                </pic:pic>
-              </a:graphicData>
-            </a:graphic>
-          </wp:inline>
-        </w:drawing>
-      </w:r>
-    </w:p>
-    <w:p>
-      <w:proofErr w:type="gramStart"/>
-      <w:r>
-        <w:t xml:space="preserve">May need to stop </w:t>
-      </w:r>
-      <w:proofErr w:type="spellStart"/>
-      <w:r>
-        <w:t>Ubi</w:t>
-      </w:r>
-      <w:proofErr w:type="spellEnd"/>
-      <w:r>
-        <w:t xml:space="preserve"> Displays in Windows Task Manager.</w:t>
-      </w:r>
-      <w:proofErr w:type="gramEnd"/>
-    </w:p>
-    <w:p>
-      <w:r>
-        <w:t xml:space="preserve">Start </w:t>
-      </w:r>
-      <w:proofErr w:type="spellStart"/>
-      <w:r>
-        <w:t>ubi</w:t>
-      </w:r>
-      <w:proofErr w:type="spellEnd"/>
-      <w:r>
-        <w:t xml:space="preserve"> displays beta application</w:t>
-      </w:r>
-    </w:p>
-    <w:p>
-      <w:r>
-        <w:t>Select desired screen, calibrate.</w:t>
-      </w:r>
-    </w:p>
-    <w:p>
-      <w:r>
-        <w:t>Place tactile map on screen (photo) and draw surface (screen).</w:t>
-      </w:r>
-    </w:p>
-    <w:p>
-      <w:r>
-        <w:t>Adjust boundaries to suit (photo)</w:t>
-      </w:r>
-    </w:p>
-    <w:p>
-      <w:r>
-        <w:t>Save if required</w:t>
-      </w:r>
-    </w:p>
-    <w:p>
-      <w:r>
-        <w:t xml:space="preserve">Drag the </w:t>
-      </w:r>
-      <w:r>
-        <w:t>Blank Touch with OSC_2.html</w:t>
-      </w:r>
-      <w:r>
-        <w:t xml:space="preserve"> to </w:t>
-      </w:r>
-      <w:proofErr w:type="spellStart"/>
-      <w:r>
-        <w:t>ubi</w:t>
-      </w:r>
-      <w:proofErr w:type="spellEnd"/>
-      <w:r>
-        <w:t xml:space="preserve"> displays</w:t>
-      </w:r>
-    </w:p>
-    <w:p>
-      <w:r>
-        <w:t>Start Node server</w:t>
-      </w:r>
-      <w:r>
-        <w:t xml:space="preserve"> by typing: </w:t>
-      </w:r>
-    </w:p>
-    <w:p>
-      <w:r>
-        <w:rPr>
-          <w:noProof/>
-          <w:lang w:eastAsia="en-IE"/>
-        </w:rPr>
-        <w:drawing>
-          <wp:inline distT="0" distB="0" distL="0" distR="0" wp14:anchorId="7D4C8DCA" wp14:editId="7CE867A7">
-            <wp:extent cx="5731510" cy="1747621"/>
-            <wp:effectExtent l="0" t="0" r="2540" b="5080"/>
-            <wp:docPr id="4" name="Picture 4"/>
-            <wp:cNvGraphicFramePr>
-              <a:graphicFrameLocks xmlns:a="http://schemas.openxmlformats.org/drawingml/2006/main" noChangeAspect="1"/>
-            </wp:cNvGraphicFramePr>
-            <a:graphic xmlns:a="http://schemas.openxmlformats.org/drawingml/2006/main">
-              <a:graphicData uri="http://schemas.openxmlformats.org/drawingml/2006/picture">
-                <pic:pic xmlns:pic="http://schemas.openxmlformats.org/drawingml/2006/picture">
-                  <pic:nvPicPr>
-                    <pic:cNvPr id="0" name=""/>
-                    <pic:cNvPicPr/>
-                  </pic:nvPicPr>
-                  <pic:blipFill>
-                    <a:blip r:embed="rId20"/>
-                    <a:stretch>
-                      <a:fillRect/>
-                    </a:stretch>
-                  </pic:blipFill>
-                  <pic:spPr>
-                    <a:xfrm>
-                      <a:off x="0" y="0"/>
-                      <a:ext cx="5731510" cy="1747621"/>
-                    </a:xfrm>
-                    <a:prstGeom prst="rect">
-                      <a:avLst/>
-                    </a:prstGeom>
-                  </pic:spPr>
-                </pic:pic>
-              </a:graphicData>
-            </a:graphic>
-          </wp:inline>
-        </w:drawing>
-      </w:r>
-    </w:p>
-    <w:p>
-      <w:r>
-        <w:t>This screen will tell you if the server is still running correctly.</w:t>
-      </w:r>
-    </w:p>
-    <w:p>
-      <w:proofErr w:type="spellStart"/>
-      <w:r>
-        <w:lastRenderedPageBreak/>
-        <w:t>ubiTouchTest.pde</w:t>
-      </w:r>
-      <w:proofErr w:type="spellEnd"/>
-    </w:p>
-    <w:p/>
-    <w:p/>
-    <w:p>
-      <w:pPr>
-        <w:pStyle w:val="Heading3"/>
-      </w:pPr>
-      <w:proofErr w:type="spellStart"/>
-      <w:r>
-        <w:t>Ubi</w:t>
-      </w:r>
-      <w:proofErr w:type="spellEnd"/>
-      <w:r>
-        <w:t xml:space="preserve"> Displays</w:t>
-      </w:r>
-    </w:p>
-    <w:p>
-      <w:pPr>
-        <w:pStyle w:val="Heading3"/>
-      </w:pPr>
-      <w:r>
-        <w:t>Node Server</w:t>
-      </w:r>
-    </w:p>
-    <w:p/>
-    <w:p>
-      <w:pPr>
-        <w:pStyle w:val="Heading2"/>
-        <w:jc w:val="both"/>
-      </w:pPr>
-      <w:bookmarkStart w:id="8" w:name="_Ref428276674"/>
-      <w:bookmarkStart w:id="9" w:name="_Ref428276753"/>
-      <w:bookmarkStart w:id="10" w:name="_Ref428276841"/>
-      <w:proofErr w:type="spellStart"/>
-      <w:r>
-        <w:t>Arduino</w:t>
-      </w:r>
-      <w:proofErr w:type="spellEnd"/>
-      <w:r>
-        <w:t xml:space="preserve"> Configuration</w:t>
-      </w:r>
-      <w:bookmarkEnd w:id="7"/>
-      <w:bookmarkEnd w:id="8"/>
-      <w:bookmarkEnd w:id="9"/>
-      <w:bookmarkEnd w:id="10"/>
-    </w:p>
-    <w:p>
-      <w:pPr>
-        <w:jc w:val="both"/>
-      </w:pPr>
-      <w:r>
-        <w:rPr>
-          <w:noProof/>
-          <w:lang w:eastAsia="en-IE"/>
-        </w:rPr>
-        <w:drawing>
-          <wp:anchor distT="0" distB="0" distL="114300" distR="114300" simplePos="0" relativeHeight="251666432" behindDoc="0" locked="0" layoutInCell="1" allowOverlap="1" wp14:anchorId="7ADD79CF" wp14:editId="1D96FC0D">
+          <wp:anchor distT="0" distB="0" distL="114300" distR="114300" simplePos="0" relativeHeight="251666432" behindDoc="0" locked="0" layoutInCell="1" allowOverlap="1" wp14:anchorId="2A8A46F0" wp14:editId="15D039DC">
             <wp:simplePos x="0" y="0"/>
             <wp:positionH relativeFrom="margin">
               <wp:align>right</wp:align>
@@ -3917,7 +3092,7 @@
                     <pic:cNvPicPr/>
                   </pic:nvPicPr>
                   <pic:blipFill>
-                    <a:blip r:embed="rId21" cstate="print">
+                    <a:blip r:embed="rId16" cstate="print">
                       <a:extLst>
                         <a:ext uri="{28A0092B-C50C-407E-A947-70E740481C1C}">
                           <a14:useLocalDpi xmlns:a14="http://schemas.microsoft.com/office/drawing/2010/main" val="0"/>
@@ -3944,7 +3119,15 @@
         </w:drawing>
       </w:r>
       <w:r>
-        <w:t>When using the system with Ubi Displays,</w:t>
+        <w:t xml:space="preserve">When using the system with </w:t>
+      </w:r>
+      <w:proofErr w:type="spellStart"/>
+      <w:r>
+        <w:t>Ubi</w:t>
+      </w:r>
+      <w:proofErr w:type="spellEnd"/>
+      <w:r>
+        <w:t xml:space="preserve"> Displays,</w:t>
       </w:r>
       <w:r>
         <w:t xml:space="preserve"> three electronic push-buttons </w:t>
@@ -3985,11 +3168,11 @@
       <w:pPr>
         <w:pStyle w:val="Heading3"/>
       </w:pPr>
-      <w:bookmarkStart w:id="11" w:name="_Toc426646076"/>
+      <w:bookmarkStart w:id="8" w:name="_Toc426646076"/>
       <w:r>
         <w:t>Tactile Map Interaction</w:t>
       </w:r>
-      <w:bookmarkEnd w:id="11"/>
+      <w:bookmarkEnd w:id="8"/>
     </w:p>
     <w:p>
       <w:pPr>
@@ -4117,18 +3300,22 @@
         <w:pStyle w:val="Heading3"/>
         <w:jc w:val="both"/>
       </w:pPr>
-      <w:bookmarkStart w:id="12" w:name="_Toc426646077"/>
+      <w:bookmarkStart w:id="9" w:name="_Toc426646077"/>
       <w:r>
         <w:t>Queen’s Building Map</w:t>
       </w:r>
-      <w:bookmarkEnd w:id="12"/>
+      <w:bookmarkEnd w:id="9"/>
     </w:p>
     <w:p>
       <w:pPr>
         <w:jc w:val="both"/>
       </w:pPr>
       <w:r>
-        <w:t xml:space="preserve">Interior spaces may be explored using the ATM system prototype. The example shown below is of the Queen’s building, on DeMontfort University campus in Leicester. Additional binaurally-recorded information is also provided for the spaces associated with a building, as indicated by the yellow circles and red dots on the map display. </w:t>
+        <w:t xml:space="preserve">Interior spaces may be explored using the ATM system prototype. The example shown below is of the Queen’s building, on DeMontfort University campus in Leicester. Additional binaurally-recorded </w:t>
+      </w:r>
+      <w:r>
+        <w:lastRenderedPageBreak/>
+        <w:t xml:space="preserve">information is also provided for the spaces associated with a building, as indicated by the yellow circles and red dots on the map display. </w:t>
       </w:r>
     </w:p>
     <w:p>
@@ -4152,7 +3339,6 @@
         <w:jc w:val="both"/>
       </w:pPr>
       <w:r>
-        <w:lastRenderedPageBreak/>
         <w:t>This map</w:t>
       </w:r>
       <w:r>
@@ -4369,11 +3555,11 @@
       <w:pPr>
         <w:pStyle w:val="Heading2"/>
       </w:pPr>
-      <w:bookmarkStart w:id="13" w:name="_Toc426646078"/>
+      <w:bookmarkStart w:id="10" w:name="_Toc426646078"/>
       <w:r>
         <w:t>Keyboard Shortcuts</w:t>
       </w:r>
-      <w:bookmarkEnd w:id="13"/>
+      <w:bookmarkEnd w:id="10"/>
     </w:p>
     <w:p>
       <w:pPr>
@@ -4612,11 +3798,11 @@
         <w:pStyle w:val="Heading2"/>
         <w:jc w:val="both"/>
       </w:pPr>
-      <w:bookmarkStart w:id="14" w:name="_Toc426646079"/>
+      <w:bookmarkStart w:id="11" w:name="_Toc426646079"/>
       <w:r>
         <w:t>Settings Window</w:t>
       </w:r>
-      <w:bookmarkEnd w:id="14"/>
+      <w:bookmarkEnd w:id="11"/>
     </w:p>
     <w:p>
       <w:pPr>
@@ -4636,14 +3822,14 @@
         <w:pStyle w:val="Heading1"/>
         <w:jc w:val="both"/>
       </w:pPr>
-      <w:bookmarkStart w:id="15" w:name="_Toc426646080"/>
+      <w:bookmarkStart w:id="12" w:name="_Toc426646080"/>
       <w:r>
         <w:t>Known</w:t>
       </w:r>
       <w:r>
         <w:t xml:space="preserve"> issues</w:t>
       </w:r>
-      <w:bookmarkEnd w:id="15"/>
+      <w:bookmarkEnd w:id="12"/>
       <w:r>
         <w:t xml:space="preserve"> </w:t>
       </w:r>
@@ -4661,11 +3847,11 @@
         <w:pStyle w:val="Heading2"/>
         <w:jc w:val="both"/>
       </w:pPr>
-      <w:bookmarkStart w:id="16" w:name="_Toc426646081"/>
+      <w:bookmarkStart w:id="13" w:name="_Toc426646081"/>
       <w:r>
         <w:t>Bugs</w:t>
       </w:r>
-      <w:bookmarkEnd w:id="16"/>
+      <w:bookmarkEnd w:id="13"/>
     </w:p>
     <w:p>
       <w:pPr>
@@ -4724,6 +3910,7 @@
           <w:u w:val="single"/>
           <w:lang w:val="en"/>
         </w:rPr>
+        <w:lastRenderedPageBreak/>
         <w:t>Behaviour</w:t>
       </w:r>
       <w:r>
@@ -4824,11 +4011,11 @@
       <w:pPr>
         <w:pStyle w:val="Heading2"/>
       </w:pPr>
-      <w:bookmarkStart w:id="17" w:name="_Toc426646082"/>
+      <w:bookmarkStart w:id="14" w:name="_Toc426646082"/>
       <w:r>
         <w:t>Future improvements</w:t>
       </w:r>
-      <w:bookmarkEnd w:id="17"/>
+      <w:bookmarkEnd w:id="14"/>
     </w:p>
     <w:p>
       <w:pPr>
@@ -4840,11 +4027,7 @@
         <w:jc w:val="both"/>
       </w:pPr>
       <w:r>
-        <w:t xml:space="preserve">Sound zones should use some type of bounded tessellation to fill the corresponding spaces instead of requiring that selection occur within the associated circular region. Selection should </w:t>
-      </w:r>
-      <w:r>
-        <w:lastRenderedPageBreak/>
-        <w:t>trigger the nearest available sound to the section point.</w:t>
+        <w:t>Sound zones should use some type of bounded tessellation to fill the corresponding spaces instead of requiring that selection occur within the associated circular region. Selection should trigger the nearest available sound to the section point.</w:t>
       </w:r>
       <w:r>
         <w:t xml:space="preserve"> </w:t>
@@ -5454,11 +4637,11 @@
         </w:numPr>
         <w:jc w:val="both"/>
       </w:pPr>
-      <w:bookmarkStart w:id="18" w:name="_Toc426646083"/>
+      <w:bookmarkStart w:id="15" w:name="_Toc426646083"/>
       <w:r>
         <w:t>Appendix A</w:t>
       </w:r>
-      <w:bookmarkEnd w:id="18"/>
+      <w:bookmarkEnd w:id="15"/>
     </w:p>
     <w:p>
       <w:r>
@@ -5467,7 +4650,7 @@
           <w:lang w:eastAsia="en-IE"/>
         </w:rPr>
         <w:drawing>
-          <wp:anchor distT="0" distB="0" distL="114300" distR="114300" simplePos="0" relativeHeight="251667456" behindDoc="0" locked="0" layoutInCell="1" allowOverlap="1" wp14:anchorId="44505052" wp14:editId="58262C36">
+          <wp:anchor distT="0" distB="0" distL="114300" distR="114300" simplePos="0" relativeHeight="251667456" behindDoc="0" locked="0" layoutInCell="1" allowOverlap="1" wp14:anchorId="17A169F2" wp14:editId="266A1559">
             <wp:simplePos x="0" y="0"/>
             <wp:positionH relativeFrom="margin">
               <wp:align>right</wp:align>
@@ -5490,7 +4673,7 @@
                     <pic:cNvPicPr/>
                   </pic:nvPicPr>
                   <pic:blipFill>
-                    <a:blip r:embed="rId22" cstate="print">
+                    <a:blip r:embed="rId17" cstate="print">
                       <a:extLst>
                         <a:ext uri="{28A0092B-C50C-407E-A947-70E740481C1C}">
                           <a14:useLocalDpi xmlns:a14="http://schemas.microsoft.com/office/drawing/2010/main" val="0"/>
@@ -5569,6 +4752,7 @@
         <w:jc w:val="both"/>
       </w:pPr>
       <w:r>
+        <w:lastRenderedPageBreak/>
         <w:t>For the campus map, this image is used both by the image processing module and for display in the system GUI. In the case of the Queen’s building map, there are two images loaded, the image displayed in the GUI and a simplified and colour-inverted version used for segmentation.</w:t>
       </w:r>
     </w:p>
@@ -5593,7 +4777,7 @@
           <w:lang w:eastAsia="en-IE"/>
         </w:rPr>
         <w:drawing>
-          <wp:anchor distT="0" distB="0" distL="114300" distR="114300" simplePos="0" relativeHeight="251668480" behindDoc="0" locked="0" layoutInCell="1" allowOverlap="1" wp14:anchorId="4B7AE5F7" wp14:editId="44D5001C">
+          <wp:anchor distT="0" distB="0" distL="114300" distR="114300" simplePos="0" relativeHeight="251668480" behindDoc="0" locked="0" layoutInCell="1" allowOverlap="1" wp14:anchorId="4EC1C628" wp14:editId="7ADBC9AA">
             <wp:simplePos x="0" y="0"/>
             <wp:positionH relativeFrom="margin">
               <wp:align>right</wp:align>
@@ -5616,7 +4800,7 @@
                     <pic:cNvPicPr/>
                   </pic:nvPicPr>
                   <pic:blipFill>
-                    <a:blip r:embed="rId23">
+                    <a:blip r:embed="rId18">
                       <a:extLst>
                         <a:ext uri="{28A0092B-C50C-407E-A947-70E740481C1C}">
                           <a14:useLocalDpi xmlns:a14="http://schemas.microsoft.com/office/drawing/2010/main" val="0"/>
@@ -5652,11 +4836,7 @@
         <w:t xml:space="preserve">A text file containing </w:t>
       </w:r>
       <w:r>
-        <w:t xml:space="preserve">the names and information for all spaces on the map. In the case of the campus map, this contains a list of all campus </w:t>
-      </w:r>
-      <w:r>
-        <w:lastRenderedPageBreak/>
-        <w:t>builds as shown in the figure on the right.</w:t>
+        <w:t>the names and information for all spaces on the map. In the case of the campus map, this contains a list of all campus builds as shown in the figure on the right.</w:t>
       </w:r>
     </w:p>
     <w:p>
@@ -6258,7 +5438,7 @@
                     <pic:cNvPicPr/>
                   </pic:nvPicPr>
                   <pic:blipFill>
-                    <a:blip r:embed="rId24">
+                    <a:blip r:embed="rId19">
                       <a:extLst>
                         <a:ext uri="{28A0092B-C50C-407E-A947-70E740481C1C}">
                           <a14:useLocalDpi xmlns:a14="http://schemas.microsoft.com/office/drawing/2010/main" val="0"/>
@@ -6416,6 +5596,12 @@
         <w:t xml:space="preserve"> with no spaces in the filenames. Some file paths are hardcoded into the software in this version of the prototype (e.g. route navigation information).</w:t>
       </w:r>
     </w:p>
+    <w:p/>
+    <w:p>
+      <w:pPr>
+        <w:jc w:val="both"/>
+      </w:pPr>
+    </w:p>
     <w:p>
       <w:pPr>
         <w:jc w:val="both"/>
@@ -6434,14 +5620,15 @@
           <w:color w:val="FF0000"/>
         </w:rPr>
       </w:pPr>
-      <w:bookmarkStart w:id="19" w:name="_Toc426646064"/>
+      <w:bookmarkStart w:id="16" w:name="_Toc426646064"/>
       <w:r>
         <w:rPr>
           <w:color w:val="FF0000"/>
         </w:rPr>
+        <w:lastRenderedPageBreak/>
         <w:t>Notes to add:</w:t>
       </w:r>
-      <w:bookmarkEnd w:id="19"/>
+      <w:bookmarkEnd w:id="16"/>
     </w:p>
     <w:p>
       <w:pPr>
@@ -8490,92 +7677,6 @@
     </w:lvl>
   </w:abstractNum>
   <w:abstractNum w:abstractNumId="18">
-    <w:nsid w:val="703A331D"/>
-    <w:multiLevelType w:val="hybridMultilevel"/>
-    <w:tmpl w:val="3F7A91B6"/>
-    <w:lvl w:ilvl="0" w:tplc="1809000F">
-      <w:start w:val="1"/>
-      <w:numFmt w:val="decimal"/>
-      <w:lvlText w:val="%1."/>
-      <w:lvlJc w:val="left"/>
-      <w:pPr>
-        <w:ind w:left="770" w:hanging="360"/>
-      </w:pPr>
-    </w:lvl>
-    <w:lvl w:ilvl="1" w:tplc="18090019" w:tentative="1">
-      <w:start w:val="1"/>
-      <w:numFmt w:val="lowerLetter"/>
-      <w:lvlText w:val="%2."/>
-      <w:lvlJc w:val="left"/>
-      <w:pPr>
-        <w:ind w:left="1490" w:hanging="360"/>
-      </w:pPr>
-    </w:lvl>
-    <w:lvl w:ilvl="2" w:tplc="1809001B" w:tentative="1">
-      <w:start w:val="1"/>
-      <w:numFmt w:val="lowerRoman"/>
-      <w:lvlText w:val="%3."/>
-      <w:lvlJc w:val="right"/>
-      <w:pPr>
-        <w:ind w:left="2210" w:hanging="180"/>
-      </w:pPr>
-    </w:lvl>
-    <w:lvl w:ilvl="3" w:tplc="1809000F" w:tentative="1">
-      <w:start w:val="1"/>
-      <w:numFmt w:val="decimal"/>
-      <w:lvlText w:val="%4."/>
-      <w:lvlJc w:val="left"/>
-      <w:pPr>
-        <w:ind w:left="2930" w:hanging="360"/>
-      </w:pPr>
-    </w:lvl>
-    <w:lvl w:ilvl="4" w:tplc="18090019" w:tentative="1">
-      <w:start w:val="1"/>
-      <w:numFmt w:val="lowerLetter"/>
-      <w:lvlText w:val="%5."/>
-      <w:lvlJc w:val="left"/>
-      <w:pPr>
-        <w:ind w:left="3650" w:hanging="360"/>
-      </w:pPr>
-    </w:lvl>
-    <w:lvl w:ilvl="5" w:tplc="1809001B" w:tentative="1">
-      <w:start w:val="1"/>
-      <w:numFmt w:val="lowerRoman"/>
-      <w:lvlText w:val="%6."/>
-      <w:lvlJc w:val="right"/>
-      <w:pPr>
-        <w:ind w:left="4370" w:hanging="180"/>
-      </w:pPr>
-    </w:lvl>
-    <w:lvl w:ilvl="6" w:tplc="1809000F" w:tentative="1">
-      <w:start w:val="1"/>
-      <w:numFmt w:val="decimal"/>
-      <w:lvlText w:val="%7."/>
-      <w:lvlJc w:val="left"/>
-      <w:pPr>
-        <w:ind w:left="5090" w:hanging="360"/>
-      </w:pPr>
-    </w:lvl>
-    <w:lvl w:ilvl="7" w:tplc="18090019" w:tentative="1">
-      <w:start w:val="1"/>
-      <w:numFmt w:val="lowerLetter"/>
-      <w:lvlText w:val="%8."/>
-      <w:lvlJc w:val="left"/>
-      <w:pPr>
-        <w:ind w:left="5810" w:hanging="360"/>
-      </w:pPr>
-    </w:lvl>
-    <w:lvl w:ilvl="8" w:tplc="1809001B" w:tentative="1">
-      <w:start w:val="1"/>
-      <w:numFmt w:val="lowerRoman"/>
-      <w:lvlText w:val="%9."/>
-      <w:lvlJc w:val="right"/>
-      <w:pPr>
-        <w:ind w:left="6530" w:hanging="180"/>
-      </w:pPr>
-    </w:lvl>
-  </w:abstractNum>
-  <w:abstractNum w:abstractNumId="19">
     <w:nsid w:val="70E54337"/>
     <w:multiLevelType w:val="hybridMultilevel"/>
     <w:tmpl w:val="F0A0E66A"/>
@@ -8688,7 +7789,7 @@
       </w:rPr>
     </w:lvl>
   </w:abstractNum>
-  <w:abstractNum w:abstractNumId="20">
+  <w:abstractNum w:abstractNumId="19">
     <w:nsid w:val="78314068"/>
     <w:multiLevelType w:val="multilevel"/>
     <w:tmpl w:val="18090025"/>
@@ -8783,7 +7884,7 @@
       </w:pPr>
     </w:lvl>
   </w:abstractNum>
-  <w:abstractNum w:abstractNumId="21">
+  <w:abstractNum w:abstractNumId="20">
     <w:nsid w:val="7EAF47DD"/>
     <w:multiLevelType w:val="multilevel"/>
     <w:tmpl w:val="18090021"/>
@@ -8900,10 +8001,10 @@
     <w:abstractNumId w:val="4"/>
   </w:num>
   <w:num w:numId="2">
-    <w:abstractNumId w:val="19"/>
+    <w:abstractNumId w:val="18"/>
   </w:num>
   <w:num w:numId="3">
-    <w:abstractNumId w:val="20"/>
+    <w:abstractNumId w:val="19"/>
   </w:num>
   <w:num w:numId="4">
     <w:abstractNumId w:val="15"/>
@@ -8939,7 +8040,7 @@
     <w:abstractNumId w:val="7"/>
   </w:num>
   <w:num w:numId="15">
-    <w:abstractNumId w:val="21"/>
+    <w:abstractNumId w:val="20"/>
   </w:num>
   <w:num w:numId="16">
     <w:abstractNumId w:val="3"/>
@@ -8951,7 +8052,7 @@
     <w:abstractNumId w:val="8"/>
   </w:num>
   <w:num w:numId="19">
-    <w:abstractNumId w:val="21"/>
+    <w:abstractNumId w:val="20"/>
   </w:num>
   <w:num w:numId="20">
     <w:abstractNumId w:val="0"/>
@@ -8961,9 +8062,6 @@
   </w:num>
   <w:num w:numId="22">
     <w:abstractNumId w:val="9"/>
-  </w:num>
-  <w:num w:numId="23">
-    <w:abstractNumId w:val="18"/>
   </w:num>
 </w:numbering>
 </file>
@@ -9823,7 +8921,6 @@
       <w:spacing w:after="0" w:line="240" w:lineRule="auto"/>
     </w:pPr>
     <w:tblPr>
-      <w:tblInd w:w="0" w:type="dxa"/>
       <w:tblBorders>
         <w:top w:val="single" w:sz="4" w:space="0" w:color="auto"/>
         <w:left w:val="single" w:sz="4" w:space="0" w:color="auto"/>
@@ -9832,12 +8929,6 @@
         <w:insideH w:val="single" w:sz="4" w:space="0" w:color="auto"/>
         <w:insideV w:val="single" w:sz="4" w:space="0" w:color="auto"/>
       </w:tblBorders>
-      <w:tblCellMar>
-        <w:top w:w="0" w:type="dxa"/>
-        <w:left w:w="108" w:type="dxa"/>
-        <w:bottom w:w="0" w:type="dxa"/>
-        <w:right w:w="108" w:type="dxa"/>
-      </w:tblCellMar>
     </w:tblPr>
   </w:style>
   <w:style w:type="paragraph" w:styleId="BalloonText">
@@ -9917,96 +9008,6 @@
     <w:rPr>
       <w:color w:val="0563C1" w:themeColor="hyperlink"/>
       <w:u w:val="single"/>
-    </w:rPr>
-  </w:style>
-  <w:style w:type="paragraph" w:styleId="NormalWeb">
-    <w:name w:val="Normal (Web)"/>
-    <w:basedOn w:val="Normal"/>
-    <w:uiPriority w:val="99"/>
-    <w:semiHidden/>
-    <w:unhideWhenUsed/>
-    <w:rsid w:val="00607FDD"/>
-    <w:pPr>
-      <w:spacing w:before="100" w:beforeAutospacing="1" w:after="100" w:afterAutospacing="1" w:line="240" w:lineRule="auto"/>
-    </w:pPr>
-    <w:rPr>
-      <w:rFonts w:ascii="Times New Roman" w:eastAsia="Times New Roman" w:hAnsi="Times New Roman" w:cs="Times New Roman"/>
-      <w:sz w:val="24"/>
-      <w:szCs w:val="24"/>
-      <w:lang w:eastAsia="en-IE"/>
-    </w:rPr>
-  </w:style>
-  <w:style w:type="character" w:customStyle="1" w:styleId="apple-converted-space">
-    <w:name w:val="apple-converted-space"/>
-    <w:basedOn w:val="DefaultParagraphFont"/>
-    <w:rsid w:val="00607FDD"/>
-  </w:style>
-  <w:style w:type="paragraph" w:styleId="HTMLPreformatted">
-    <w:name w:val="HTML Preformatted"/>
-    <w:basedOn w:val="Normal"/>
-    <w:link w:val="HTMLPreformattedChar"/>
-    <w:uiPriority w:val="99"/>
-    <w:semiHidden/>
-    <w:unhideWhenUsed/>
-    <w:rsid w:val="00607FDD"/>
-    <w:pPr>
-      <w:tabs>
-        <w:tab w:val="left" w:pos="916"/>
-        <w:tab w:val="left" w:pos="1832"/>
-        <w:tab w:val="left" w:pos="2748"/>
-        <w:tab w:val="left" w:pos="3664"/>
-        <w:tab w:val="left" w:pos="4580"/>
-        <w:tab w:val="left" w:pos="5496"/>
-        <w:tab w:val="left" w:pos="6412"/>
-        <w:tab w:val="left" w:pos="7328"/>
-        <w:tab w:val="left" w:pos="8244"/>
-        <w:tab w:val="left" w:pos="9160"/>
-        <w:tab w:val="left" w:pos="10076"/>
-        <w:tab w:val="left" w:pos="10992"/>
-        <w:tab w:val="left" w:pos="11908"/>
-        <w:tab w:val="left" w:pos="12824"/>
-        <w:tab w:val="left" w:pos="13740"/>
-        <w:tab w:val="left" w:pos="14656"/>
-      </w:tabs>
-      <w:spacing w:after="0" w:line="240" w:lineRule="auto"/>
-    </w:pPr>
-    <w:rPr>
-      <w:rFonts w:ascii="Courier New" w:eastAsia="Times New Roman" w:hAnsi="Courier New" w:cs="Courier New"/>
-      <w:sz w:val="20"/>
-      <w:szCs w:val="20"/>
-      <w:lang w:eastAsia="en-IE"/>
-    </w:rPr>
-  </w:style>
-  <w:style w:type="character" w:customStyle="1" w:styleId="HTMLPreformattedChar">
-    <w:name w:val="HTML Preformatted Char"/>
-    <w:basedOn w:val="DefaultParagraphFont"/>
-    <w:link w:val="HTMLPreformatted"/>
-    <w:uiPriority w:val="99"/>
-    <w:semiHidden/>
-    <w:rsid w:val="00607FDD"/>
-    <w:rPr>
-      <w:rFonts w:ascii="Courier New" w:eastAsia="Times New Roman" w:hAnsi="Courier New" w:cs="Courier New"/>
-      <w:sz w:val="20"/>
-      <w:szCs w:val="20"/>
-      <w:lang w:eastAsia="en-IE"/>
-    </w:rPr>
-  </w:style>
-  <w:style w:type="character" w:customStyle="1" w:styleId="pl-c1">
-    <w:name w:val="pl-c1"/>
-    <w:basedOn w:val="DefaultParagraphFont"/>
-    <w:rsid w:val="00607FDD"/>
-  </w:style>
-  <w:style w:type="character" w:styleId="HTMLCode">
-    <w:name w:val="HTML Code"/>
-    <w:basedOn w:val="DefaultParagraphFont"/>
-    <w:uiPriority w:val="99"/>
-    <w:semiHidden/>
-    <w:unhideWhenUsed/>
-    <w:rsid w:val="00607FDD"/>
-    <w:rPr>
-      <w:rFonts w:ascii="Courier New" w:eastAsia="Times New Roman" w:hAnsi="Courier New" w:cs="Courier New"/>
-      <w:sz w:val="20"/>
-      <w:szCs w:val="20"/>
     </w:rPr>
   </w:style>
 </w:styles>
@@ -10867,7 +9868,6 @@
       <w:spacing w:after="0" w:line="240" w:lineRule="auto"/>
     </w:pPr>
     <w:tblPr>
-      <w:tblInd w:w="0" w:type="dxa"/>
       <w:tblBorders>
         <w:top w:val="single" w:sz="4" w:space="0" w:color="auto"/>
         <w:left w:val="single" w:sz="4" w:space="0" w:color="auto"/>
@@ -10876,12 +9876,6 @@
         <w:insideH w:val="single" w:sz="4" w:space="0" w:color="auto"/>
         <w:insideV w:val="single" w:sz="4" w:space="0" w:color="auto"/>
       </w:tblBorders>
-      <w:tblCellMar>
-        <w:top w:w="0" w:type="dxa"/>
-        <w:left w:w="108" w:type="dxa"/>
-        <w:bottom w:w="0" w:type="dxa"/>
-        <w:right w:w="108" w:type="dxa"/>
-      </w:tblCellMar>
     </w:tblPr>
   </w:style>
   <w:style w:type="paragraph" w:styleId="BalloonText">
@@ -10963,96 +9957,6 @@
       <w:u w:val="single"/>
     </w:rPr>
   </w:style>
-  <w:style w:type="paragraph" w:styleId="NormalWeb">
-    <w:name w:val="Normal (Web)"/>
-    <w:basedOn w:val="Normal"/>
-    <w:uiPriority w:val="99"/>
-    <w:semiHidden/>
-    <w:unhideWhenUsed/>
-    <w:rsid w:val="00607FDD"/>
-    <w:pPr>
-      <w:spacing w:before="100" w:beforeAutospacing="1" w:after="100" w:afterAutospacing="1" w:line="240" w:lineRule="auto"/>
-    </w:pPr>
-    <w:rPr>
-      <w:rFonts w:ascii="Times New Roman" w:eastAsia="Times New Roman" w:hAnsi="Times New Roman" w:cs="Times New Roman"/>
-      <w:sz w:val="24"/>
-      <w:szCs w:val="24"/>
-      <w:lang w:eastAsia="en-IE"/>
-    </w:rPr>
-  </w:style>
-  <w:style w:type="character" w:customStyle="1" w:styleId="apple-converted-space">
-    <w:name w:val="apple-converted-space"/>
-    <w:basedOn w:val="DefaultParagraphFont"/>
-    <w:rsid w:val="00607FDD"/>
-  </w:style>
-  <w:style w:type="paragraph" w:styleId="HTMLPreformatted">
-    <w:name w:val="HTML Preformatted"/>
-    <w:basedOn w:val="Normal"/>
-    <w:link w:val="HTMLPreformattedChar"/>
-    <w:uiPriority w:val="99"/>
-    <w:semiHidden/>
-    <w:unhideWhenUsed/>
-    <w:rsid w:val="00607FDD"/>
-    <w:pPr>
-      <w:tabs>
-        <w:tab w:val="left" w:pos="916"/>
-        <w:tab w:val="left" w:pos="1832"/>
-        <w:tab w:val="left" w:pos="2748"/>
-        <w:tab w:val="left" w:pos="3664"/>
-        <w:tab w:val="left" w:pos="4580"/>
-        <w:tab w:val="left" w:pos="5496"/>
-        <w:tab w:val="left" w:pos="6412"/>
-        <w:tab w:val="left" w:pos="7328"/>
-        <w:tab w:val="left" w:pos="8244"/>
-        <w:tab w:val="left" w:pos="9160"/>
-        <w:tab w:val="left" w:pos="10076"/>
-        <w:tab w:val="left" w:pos="10992"/>
-        <w:tab w:val="left" w:pos="11908"/>
-        <w:tab w:val="left" w:pos="12824"/>
-        <w:tab w:val="left" w:pos="13740"/>
-        <w:tab w:val="left" w:pos="14656"/>
-      </w:tabs>
-      <w:spacing w:after="0" w:line="240" w:lineRule="auto"/>
-    </w:pPr>
-    <w:rPr>
-      <w:rFonts w:ascii="Courier New" w:eastAsia="Times New Roman" w:hAnsi="Courier New" w:cs="Courier New"/>
-      <w:sz w:val="20"/>
-      <w:szCs w:val="20"/>
-      <w:lang w:eastAsia="en-IE"/>
-    </w:rPr>
-  </w:style>
-  <w:style w:type="character" w:customStyle="1" w:styleId="HTMLPreformattedChar">
-    <w:name w:val="HTML Preformatted Char"/>
-    <w:basedOn w:val="DefaultParagraphFont"/>
-    <w:link w:val="HTMLPreformatted"/>
-    <w:uiPriority w:val="99"/>
-    <w:semiHidden/>
-    <w:rsid w:val="00607FDD"/>
-    <w:rPr>
-      <w:rFonts w:ascii="Courier New" w:eastAsia="Times New Roman" w:hAnsi="Courier New" w:cs="Courier New"/>
-      <w:sz w:val="20"/>
-      <w:szCs w:val="20"/>
-      <w:lang w:eastAsia="en-IE"/>
-    </w:rPr>
-  </w:style>
-  <w:style w:type="character" w:customStyle="1" w:styleId="pl-c1">
-    <w:name w:val="pl-c1"/>
-    <w:basedOn w:val="DefaultParagraphFont"/>
-    <w:rsid w:val="00607FDD"/>
-  </w:style>
-  <w:style w:type="character" w:styleId="HTMLCode">
-    <w:name w:val="HTML Code"/>
-    <w:basedOn w:val="DefaultParagraphFont"/>
-    <w:uiPriority w:val="99"/>
-    <w:semiHidden/>
-    <w:unhideWhenUsed/>
-    <w:rsid w:val="00607FDD"/>
-    <w:rPr>
-      <w:rFonts w:ascii="Courier New" w:eastAsia="Times New Roman" w:hAnsi="Courier New" w:cs="Courier New"/>
-      <w:sz w:val="20"/>
-      <w:szCs w:val="20"/>
-    </w:rPr>
-  </w:style>
 </w:styles>
 </file>
 
@@ -11099,7 +10003,7 @@
     </a:clrScheme>
     <a:fontScheme name="Office">
       <a:majorFont>
-        <a:latin typeface="Calibri Light"/>
+        <a:latin typeface="Calibri Light" panose="020F0302020204030204"/>
         <a:ea typeface=""/>
         <a:cs typeface=""/>
         <a:font script="Jpan" typeface="ＭＳ ゴシック"/>
@@ -11134,7 +10038,7 @@
         <a:font script="Geor" typeface="Sylfaen"/>
       </a:majorFont>
       <a:minorFont>
-        <a:latin typeface="Calibri"/>
+        <a:latin typeface="Calibri" panose="020F0502020204030204"/>
         <a:ea typeface=""/>
         <a:cs typeface=""/>
         <a:font script="Jpan" typeface="ＭＳ 明朝"/>
@@ -11322,7 +10226,7 @@
 </file>
 
 <file path=customXml/itemProps1.xml><?xml version="1.0" encoding="utf-8"?>
-<ds:datastoreItem xmlns:ds="http://schemas.openxmlformats.org/officeDocument/2006/customXml" ds:itemID="{5EE8982C-DEFC-4D72-A702-B3C38CF1C401}">
+<ds:datastoreItem xmlns:ds="http://schemas.openxmlformats.org/officeDocument/2006/customXml" ds:itemID="{5C52F3EB-18ED-43B4-BAC3-214BA54E480D}">
   <ds:schemaRefs>
     <ds:schemaRef ds:uri="http://schemas.openxmlformats.org/officeDocument/2006/bibliography"/>
   </ds:schemaRefs>

</xml_diff>